<commit_message>
Changed base structure. New start step. Have to resolve random issue for same number.
</commit_message>
<xml_diff>
--- a/Sistema esperto per la posa di piastrelle in gres porcellanato.docx
+++ b/Sistema esperto per la posa di piastrelle in gres porcellanato.docx
@@ -19,197 +19,46 @@
     </w:p>
     <w:p/>
     <w:p>
+      <w:r>
+        <w:t>Una applicazione</w:t>
+      </w:r>
+      <w:r>
+        <w:t xml:space="preserve"> per la posa di piastrelle e rivestimenti in gres porcellanato e porcellana.</w:t>
+      </w:r>
+    </w:p>
+    <w:p>
       <w:pPr>
         <w:rPr>
           <w:b/>
         </w:rPr>
       </w:pPr>
-      <w:r>
+    </w:p>
+    <w:p>
+      <w:pPr>
         <w:rPr>
           <w:b/>
-        </w:rPr>
-        <w:t>Domande iniziali</w:t>
-      </w:r>
-    </w:p>
-    <w:p>
-      <w:pPr>
-        <w:pStyle w:val="Paragrafoelenco"/>
-        <w:numPr>
-          <w:ilvl w:val="0"/>
-          <w:numId w:val="1"/>
-        </w:numPr>
-        <w:ind w:left="426"/>
-      </w:pPr>
-      <w:r>
-        <w:t>Il pavimento è per i</w:t>
-      </w:r>
-      <w:r>
-        <w:t>nterno o esterno?</w:t>
-      </w:r>
-      <w:r>
-        <w:t xml:space="preserve"> (Interno, esterno) </w:t>
-      </w:r>
-      <w:r>
-        <w:rPr>
-          <w:highlight w:val="yellow"/>
-        </w:rPr>
-        <w:t>S</w:t>
-      </w:r>
-    </w:p>
-    <w:p>
-      <w:pPr>
-        <w:pStyle w:val="Paragrafoelenco"/>
-        <w:numPr>
-          <w:ilvl w:val="0"/>
-          <w:numId w:val="1"/>
-        </w:numPr>
-        <w:ind w:left="426"/>
-      </w:pPr>
-      <w:r>
-        <w:t>Su tipo di stanza intende lavorare? (Cucina, Bagno, Altro)</w:t>
-      </w:r>
-    </w:p>
-    <w:p>
-      <w:pPr>
-        <w:pStyle w:val="Paragrafoelenco"/>
-        <w:numPr>
-          <w:ilvl w:val="0"/>
-          <w:numId w:val="1"/>
-        </w:numPr>
-        <w:ind w:left="426"/>
-      </w:pPr>
-      <w:r>
-        <w:t>Qual è il tipo di</w:t>
-      </w:r>
-      <w:r>
-        <w:t xml:space="preserve"> disposizione piastrelle</w:t>
-      </w:r>
-      <w:r>
-        <w:t xml:space="preserve"> che intende usare?</w:t>
-      </w:r>
-      <w:r>
-        <w:t xml:space="preserve"> (</w:t>
-      </w:r>
-      <w:r>
-        <w:t>giunto dritto</w:t>
-      </w:r>
-      <w:r>
-        <w:t>,</w:t>
-      </w:r>
-      <w:r>
-        <w:t xml:space="preserve"> obliquo (in diagonale</w:t>
-      </w:r>
-      <w:r>
-        <w:t>, sfalsato,</w:t>
-      </w:r>
-      <w:r>
-        <w:t xml:space="preserve"> spina di pesce</w:t>
-      </w:r>
-      <w:r>
-        <w:t xml:space="preserve"> dritta</w:t>
-      </w:r>
-      <w:r>
-        <w:t xml:space="preserve"> o obliqua</w:t>
-      </w:r>
-      <w:r>
-        <w:t>)</w:t>
-      </w:r>
-      <w:r>
-        <w:t xml:space="preserve"> </w:t>
-      </w:r>
-      <w:r>
-        <w:rPr>
-          <w:highlight w:val="yellow"/>
-        </w:rPr>
-        <w:t>S</w:t>
-      </w:r>
-    </w:p>
-    <w:p>
-      <w:pPr>
-        <w:pStyle w:val="Paragrafoelenco"/>
-        <w:numPr>
-          <w:ilvl w:val="0"/>
-          <w:numId w:val="1"/>
-        </w:numPr>
-        <w:ind w:left="426"/>
-      </w:pPr>
-      <w:r>
-        <w:t>Fornire le d</w:t>
-      </w:r>
-      <w:r>
-        <w:t>imensioni stanza (un calcolo approssimato</w:t>
-      </w:r>
-      <w:r>
-        <w:t>!</w:t>
-      </w:r>
-      <w:r>
-        <w:t>)</w:t>
-      </w:r>
-      <w:r>
-        <w:t xml:space="preserve">. </w:t>
-      </w:r>
-      <w:r>
-        <w:rPr>
-          <w:highlight w:val="yellow"/>
-        </w:rPr>
-        <w:t>S</w:t>
-      </w:r>
-    </w:p>
-    <w:p>
-      <w:pPr>
-        <w:pStyle w:val="Paragrafoelenco"/>
-        <w:numPr>
-          <w:ilvl w:val="0"/>
-          <w:numId w:val="1"/>
-        </w:numPr>
-        <w:ind w:left="426"/>
-      </w:pPr>
-      <w:r>
-        <w:t>Forma</w:t>
-      </w:r>
-      <w:r>
-        <w:t>to</w:t>
-      </w:r>
-      <w:r>
-        <w:t xml:space="preserve"> piastrella (rettangolare o no, altre forme?)</w:t>
-      </w:r>
-    </w:p>
-    <w:p>
-      <w:pPr>
-        <w:pStyle w:val="Paragrafoelenco"/>
-        <w:numPr>
-          <w:ilvl w:val="0"/>
-          <w:numId w:val="1"/>
-        </w:numPr>
-        <w:ind w:left="426"/>
-      </w:pPr>
-      <w:r>
-        <w:t>È già presente un pavimento?</w:t>
-      </w:r>
-    </w:p>
-    <w:p>
-      <w:pPr>
-        <w:pStyle w:val="Paragrafoelenco"/>
-        <w:numPr>
-          <w:ilvl w:val="0"/>
-          <w:numId w:val="1"/>
-        </w:numPr>
-        <w:ind w:left="426"/>
-      </w:pPr>
-      <w:r>
-        <w:t>Il pavimento che si intende posare prevede la p</w:t>
-      </w:r>
-      <w:r>
-        <w:t>resenza di greche o altre decorazioni</w:t>
-      </w:r>
-      <w:r>
-        <w:t xml:space="preserve">? </w:t>
-      </w:r>
-      <w:r>
-        <w:rPr>
-          <w:highlight w:val="yellow"/>
-        </w:rPr>
-        <w:t>S</w:t>
+          <w:sz w:val="28"/>
+        </w:rPr>
+      </w:pPr>
+      <w:r>
+        <w:rPr>
+          <w:b/>
+          <w:sz w:val="28"/>
+        </w:rPr>
+        <w:t>DOMANDE INIZIALI</w:t>
+      </w:r>
+    </w:p>
+    <w:p>
+      <w:pPr>
+        <w:rPr>
+          <w:b/>
+        </w:rPr>
+      </w:pPr>
+      <w:r>
+        <w:rPr>
+          <w:b/>
+        </w:rPr>
+        <w:t>Per capire l’esperienza dell’utente</w:t>
       </w:r>
     </w:p>
     <w:p>
@@ -224,52 +73,8 @@
       <w:r>
         <w:t>Ha mai realizzato prima d’ora la posa di un pavimento?</w:t>
       </w:r>
-    </w:p>
-    <w:p>
-      <w:pPr>
-        <w:pStyle w:val="Paragrafoelenco"/>
-        <w:numPr>
-          <w:ilvl w:val="0"/>
-          <w:numId w:val="1"/>
-        </w:numPr>
-        <w:ind w:left="426"/>
-      </w:pPr>
-      <w:r>
-        <w:t xml:space="preserve">In che modo definirebbe le sue abilità tecniche? (Di base, medie, avanzate) </w:t>
-      </w:r>
-      <w:r>
-        <w:rPr>
-          <w:highlight w:val="yellow"/>
-        </w:rPr>
-        <w:t>S</w:t>
-      </w:r>
-    </w:p>
-    <w:p>
-      <w:pPr>
-        <w:pStyle w:val="Paragrafoelenco"/>
-        <w:numPr>
-          <w:ilvl w:val="0"/>
-          <w:numId w:val="1"/>
-        </w:numPr>
-        <w:ind w:left="426"/>
-      </w:pPr>
-      <w:r>
-        <w:t>Qual è la dimensione delle</w:t>
-      </w:r>
-      <w:r>
-        <w:t xml:space="preserve"> fughe</w:t>
-      </w:r>
-      <w:r>
-        <w:t>?</w:t>
-      </w:r>
-      <w:r>
-        <w:t xml:space="preserve"> </w:t>
-      </w:r>
-      <w:r>
-        <w:rPr>
-          <w:highlight w:val="yellow"/>
-        </w:rPr>
-        <w:t>S</w:t>
+      <w:r>
+        <w:t xml:space="preserve"> S N</w:t>
       </w:r>
     </w:p>
     <w:p>
@@ -284,75 +89,359 @@
       <w:r>
         <w:t xml:space="preserve">Sai cos’è una spatola dentellata? </w:t>
       </w:r>
-    </w:p>
-    <w:p>
-      <w:pPr>
-        <w:pStyle w:val="Paragrafoelenco"/>
-        <w:numPr>
-          <w:ilvl w:val="0"/>
-          <w:numId w:val="1"/>
-        </w:numPr>
-        <w:ind w:left="426"/>
-      </w:pPr>
-      <w:r>
-        <w:t>Hai mai usato una livella?</w:t>
-      </w:r>
-    </w:p>
-    <w:p>
-      <w:pPr>
-        <w:pStyle w:val="Paragrafoelenco"/>
-        <w:numPr>
-          <w:ilvl w:val="0"/>
-          <w:numId w:val="1"/>
-        </w:numPr>
-        <w:ind w:left="426"/>
-      </w:pPr>
-      <w:r>
-        <w:t>Hai mai fatto un ritaglio?</w:t>
-      </w:r>
-    </w:p>
-    <w:p>
-      <w:pPr>
-        <w:pStyle w:val="Paragrafoelenco"/>
-        <w:numPr>
-          <w:ilvl w:val="0"/>
-          <w:numId w:val="1"/>
-        </w:numPr>
-        <w:ind w:left="426"/>
-      </w:pPr>
-      <w:r>
-        <w:t>Cosa intendi fare?</w:t>
-      </w:r>
-    </w:p>
-    <w:p>
-      <w:pPr>
-        <w:pStyle w:val="Paragrafoelenco"/>
-        <w:numPr>
-          <w:ilvl w:val="0"/>
-          <w:numId w:val="1"/>
-        </w:numPr>
-        <w:ind w:left="426"/>
-      </w:pPr>
-      <w:r>
-        <w:t>Per quale motivo vuoi cambiare pavimento o rivestimento?</w:t>
-      </w:r>
-    </w:p>
-    <w:p>
-      <w:pPr>
-        <w:pStyle w:val="Paragrafoelenco"/>
-        <w:numPr>
-          <w:ilvl w:val="0"/>
-          <w:numId w:val="1"/>
-        </w:numPr>
-        <w:ind w:left="426"/>
-      </w:pPr>
-      <w:r>
-        <w:t>Chiedere se ha tutti gli strumenti</w:t>
+      <w:r>
+        <w:t>S N GUIDA FOTO</w:t>
+      </w:r>
+    </w:p>
+    <w:p>
+      <w:pPr>
+        <w:pStyle w:val="Paragrafoelenco"/>
+        <w:numPr>
+          <w:ilvl w:val="0"/>
+          <w:numId w:val="1"/>
+        </w:numPr>
+        <w:ind w:left="426"/>
+      </w:pPr>
+      <w:r>
+        <w:t>Ha</w:t>
+      </w:r>
+      <w:r>
+        <w:t xml:space="preserve"> mai usato una livella?</w:t>
+      </w:r>
+      <w:r>
+        <w:t xml:space="preserve"> S N GUIDA FOTO</w:t>
+      </w:r>
+    </w:p>
+    <w:p>
+      <w:pPr>
+        <w:pStyle w:val="Paragrafoelenco"/>
+        <w:numPr>
+          <w:ilvl w:val="0"/>
+          <w:numId w:val="1"/>
+        </w:numPr>
+        <w:ind w:left="426"/>
+      </w:pPr>
+      <w:r>
+        <w:t>Ha</w:t>
+      </w:r>
+      <w:r>
+        <w:t xml:space="preserve"> mai fatto un ritaglio?</w:t>
+      </w:r>
+      <w:r>
+        <w:t xml:space="preserve"> SNGF</w:t>
       </w:r>
       <w:bookmarkStart w:id="0" w:name="_GoBack"/>
       <w:bookmarkEnd w:id="0"/>
-      <w:r>
-        <w:t xml:space="preserve"> appositi</w:t>
+    </w:p>
+    <w:p>
+      <w:pPr>
+        <w:pStyle w:val="Paragrafoelenco"/>
+        <w:numPr>
+          <w:ilvl w:val="0"/>
+          <w:numId w:val="1"/>
+        </w:numPr>
+        <w:ind w:left="426"/>
+        <w:rPr>
+          <w:highlight w:val="yellow"/>
+        </w:rPr>
+      </w:pPr>
+      <w:r>
+        <w:rPr>
+          <w:highlight w:val="yellow"/>
+        </w:rPr>
+        <w:t>In che modo definirebbe le sue abilità tecniche? (Di base, medie, avanzate) S</w:t>
+      </w:r>
+    </w:p>
+    <w:p>
+      <w:pPr>
+        <w:rPr>
+          <w:b/>
+        </w:rPr>
+      </w:pPr>
+    </w:p>
+    <w:p>
+      <w:pPr>
+        <w:rPr>
+          <w:b/>
+        </w:rPr>
+      </w:pPr>
+    </w:p>
+    <w:p>
+      <w:pPr>
+        <w:pStyle w:val="Paragrafoelenco"/>
+        <w:numPr>
+          <w:ilvl w:val="0"/>
+          <w:numId w:val="1"/>
+        </w:numPr>
+        <w:ind w:left="426"/>
+      </w:pPr>
+      <w:r>
+        <w:t xml:space="preserve">Il </w:t>
+      </w:r>
+      <w:r>
+        <w:t xml:space="preserve">lavoro da effettuare </w:t>
+      </w:r>
+      <w:r>
+        <w:t>è per interno o esterno?</w:t>
+      </w:r>
+      <w:r>
+        <w:t xml:space="preserve"> (Interno, esterno) </w:t>
+      </w:r>
+    </w:p>
+    <w:p>
+      <w:pPr>
+        <w:pStyle w:val="Paragrafoelenco"/>
+        <w:numPr>
+          <w:ilvl w:val="0"/>
+          <w:numId w:val="1"/>
+        </w:numPr>
+        <w:ind w:left="426"/>
+      </w:pPr>
+      <w:r>
+        <w:t>Cosa si intende fare: pavimento, rivestimento o entrambi</w:t>
+      </w:r>
+      <w:r>
+        <w:t>?</w:t>
+      </w:r>
+      <w:r>
+        <w:t xml:space="preserve"> </w:t>
+      </w:r>
+    </w:p>
+    <w:p>
+      <w:pPr>
+        <w:pStyle w:val="Paragrafoelenco"/>
+        <w:numPr>
+          <w:ilvl w:val="0"/>
+          <w:numId w:val="1"/>
+        </w:numPr>
+        <w:ind w:left="426"/>
+      </w:pPr>
+      <w:r>
+        <w:t>Qual è il</w:t>
+      </w:r>
+      <w:r>
+        <w:t xml:space="preserve"> tipo di stanza</w:t>
+      </w:r>
+      <w:r>
+        <w:t xml:space="preserve"> su cui</w:t>
+      </w:r>
+      <w:r>
+        <w:t xml:space="preserve"> </w:t>
+      </w:r>
+      <w:r>
+        <w:t xml:space="preserve">si </w:t>
+      </w:r>
+      <w:r>
+        <w:t>intende lavorare? (Cucina, Bagno, Altro)</w:t>
+      </w:r>
+    </w:p>
+    <w:p>
+      <w:pPr>
+        <w:pStyle w:val="Paragrafoelenco"/>
+        <w:numPr>
+          <w:ilvl w:val="0"/>
+          <w:numId w:val="1"/>
+        </w:numPr>
+        <w:ind w:left="426"/>
+      </w:pPr>
+      <w:r>
+        <w:t>Qual è il tipo di</w:t>
+      </w:r>
+      <w:r>
+        <w:t xml:space="preserve"> disposizione</w:t>
+      </w:r>
+      <w:r>
+        <w:t xml:space="preserve"> delle</w:t>
+      </w:r>
+      <w:r>
+        <w:t xml:space="preserve"> piastrelle</w:t>
+      </w:r>
+      <w:r>
+        <w:t xml:space="preserve"> che intende usare?</w:t>
+      </w:r>
+      <w:r>
+        <w:t xml:space="preserve"> </w:t>
+      </w:r>
+    </w:p>
+    <w:p>
+      <w:pPr>
+        <w:pStyle w:val="Paragrafoelenco"/>
+        <w:ind w:left="426"/>
+      </w:pPr>
+      <w:r>
+        <w:t>(</w:t>
+      </w:r>
+      <w:r>
+        <w:t>giunto dritto</w:t>
+      </w:r>
+      <w:r>
+        <w:t>,</w:t>
+      </w:r>
+      <w:r>
+        <w:t xml:space="preserve"> obliquo (</w:t>
+      </w:r>
+      <w:r>
+        <w:t>in diagonale</w:t>
+      </w:r>
+      <w:r>
+        <w:t>)</w:t>
+      </w:r>
+      <w:r>
+        <w:t>, sfalsato,</w:t>
+      </w:r>
+      <w:r>
+        <w:t xml:space="preserve"> spina di pesce</w:t>
+      </w:r>
+      <w:r>
+        <w:t xml:space="preserve"> dritta</w:t>
+      </w:r>
+      <w:r>
+        <w:t xml:space="preserve"> o obliqua</w:t>
+      </w:r>
+      <w:r>
+        <w:t>)</w:t>
+      </w:r>
+      <w:r>
+        <w:t xml:space="preserve"> </w:t>
+      </w:r>
+      <w:r>
+        <w:t>FOTO</w:t>
+      </w:r>
+    </w:p>
+    <w:p>
+      <w:pPr>
+        <w:pStyle w:val="Paragrafoelenco"/>
+        <w:numPr>
+          <w:ilvl w:val="0"/>
+          <w:numId w:val="1"/>
+        </w:numPr>
+        <w:ind w:left="426"/>
+      </w:pPr>
+      <w:r>
+        <w:t>Fornire le d</w:t>
+      </w:r>
+      <w:r>
+        <w:t>imensioni stanza</w:t>
+      </w:r>
+      <w:r>
+        <w:t xml:space="preserve"> in metri al quadro</w:t>
+      </w:r>
+      <w:r>
+        <w:t xml:space="preserve"> (un calcolo approssimato</w:t>
+      </w:r>
+      <w:r>
+        <w:t>!</w:t>
+      </w:r>
+      <w:r>
+        <w:t>)</w:t>
+      </w:r>
+      <w:r>
+        <w:t xml:space="preserve">. </w:t>
+      </w:r>
+      <w:r>
+        <w:rPr>
+          <w:highlight w:val="yellow"/>
+        </w:rPr>
+        <w:t>S</w:t>
+      </w:r>
+    </w:p>
+    <w:p>
+      <w:pPr>
+        <w:pStyle w:val="Paragrafoelenco"/>
+        <w:numPr>
+          <w:ilvl w:val="0"/>
+          <w:numId w:val="1"/>
+        </w:numPr>
+        <w:ind w:left="426"/>
+      </w:pPr>
+      <w:r>
+        <w:t>La piastrella è quadrata o rettangolare?</w:t>
+      </w:r>
+    </w:p>
+    <w:p>
+      <w:pPr>
+        <w:pStyle w:val="Paragrafoelenco"/>
+        <w:numPr>
+          <w:ilvl w:val="0"/>
+          <w:numId w:val="1"/>
+        </w:numPr>
+        <w:ind w:left="426"/>
+      </w:pPr>
+      <w:r>
+        <w:t xml:space="preserve">È </w:t>
+      </w:r>
+      <w:r>
+        <w:t>già presente un pavimento?</w:t>
+      </w:r>
+      <w:r>
+        <w:t xml:space="preserve"> S N</w:t>
+      </w:r>
+    </w:p>
+    <w:p>
+      <w:pPr>
+        <w:pStyle w:val="Paragrafoelenco"/>
+        <w:numPr>
+          <w:ilvl w:val="0"/>
+          <w:numId w:val="1"/>
+        </w:numPr>
+        <w:ind w:left="426"/>
+      </w:pPr>
+      <w:r>
+        <w:t>Il pavimento che si intende posare prevede la p</w:t>
+      </w:r>
+      <w:r>
+        <w:t>resenza di greche o altre decorazioni</w:t>
+      </w:r>
+      <w:r>
+        <w:t xml:space="preserve">? </w:t>
+      </w:r>
+      <w:r>
+        <w:t>S N</w:t>
+      </w:r>
+    </w:p>
+    <w:p>
+      <w:pPr>
+        <w:pStyle w:val="Paragrafoelenco"/>
+        <w:numPr>
+          <w:ilvl w:val="0"/>
+          <w:numId w:val="1"/>
+        </w:numPr>
+        <w:ind w:left="426"/>
+      </w:pPr>
+      <w:r>
+        <w:t>Qual è la dimensione dei distanziatori</w:t>
+      </w:r>
+      <w:r>
+        <w:t>?</w:t>
+      </w:r>
+      <w:r>
+        <w:t xml:space="preserve"> </w:t>
+      </w:r>
+      <w:r>
+        <w:rPr>
+          <w:highlight w:val="yellow"/>
+        </w:rPr>
+        <w:t>S</w:t>
+      </w:r>
+      <w:r>
+        <w:t xml:space="preserve"> (In generale 3 mm)</w:t>
+      </w:r>
+    </w:p>
+    <w:p/>
+    <w:p>
+      <w:pPr>
+        <w:pStyle w:val="Paragrafoelenco"/>
+        <w:numPr>
+          <w:ilvl w:val="0"/>
+          <w:numId w:val="1"/>
+        </w:numPr>
+        <w:ind w:left="426"/>
+      </w:pPr>
+      <w:r>
+        <w:t>Chiedere se ha tutti gli strumenti appositi</w:t>
+      </w:r>
+      <w:r>
+        <w:t>.</w:t>
       </w:r>
     </w:p>
     <w:p/>
@@ -724,6 +813,7 @@
         <w:ind w:left="426"/>
       </w:pPr>
       <w:r>
+        <w:lastRenderedPageBreak/>
         <w:t>Se</w:t>
       </w:r>
       <w:r>
@@ -785,7 +875,6 @@
         <w:ind w:left="426"/>
       </w:pPr>
       <w:r>
-        <w:lastRenderedPageBreak/>
         <w:t>Stendere la colla con la cazzuola e spatolarla con la spatola dentellata, tenendo in considerazione il fatto che la colla asciuga molto rapidamente.</w:t>
       </w:r>
       <w:r>

</xml_diff>

<commit_message>
Modifiche ai file doc e aggiunte versioni rtf.
</commit_message>
<xml_diff>
--- a/Sistema esperto per la posa di piastrelle in gres porcellanato.docx
+++ b/Sistema esperto per la posa di piastrelle in gres porcellanato.docx
@@ -45,93 +45,100 @@
           <w:b/>
           <w:sz w:val="28"/>
         </w:rPr>
-        <w:t>DOMANDE INIZIALI</w:t>
-      </w:r>
-    </w:p>
-    <w:p>
-      <w:pPr>
-        <w:rPr>
-          <w:b/>
-        </w:rPr>
-      </w:pPr>
-      <w:r>
-        <w:rPr>
-          <w:b/>
-        </w:rPr>
-        <w:t>Per capire l’esperienza dell’utente</w:t>
-      </w:r>
-    </w:p>
-    <w:p>
-      <w:pPr>
-        <w:pStyle w:val="Paragrafoelenco"/>
-        <w:numPr>
-          <w:ilvl w:val="0"/>
-          <w:numId w:val="1"/>
-        </w:numPr>
-        <w:ind w:left="426"/>
-      </w:pPr>
-      <w:r>
-        <w:t>Ha mai realizzato prima d’ora la posa di un pavimento?</w:t>
-      </w:r>
-      <w:r>
-        <w:t xml:space="preserve"> S N</w:t>
-      </w:r>
-    </w:p>
-    <w:p>
-      <w:pPr>
-        <w:pStyle w:val="Paragrafoelenco"/>
-        <w:numPr>
-          <w:ilvl w:val="0"/>
-          <w:numId w:val="1"/>
-        </w:numPr>
-        <w:ind w:left="426"/>
-      </w:pPr>
-      <w:r>
-        <w:t xml:space="preserve">Sai cos’è una spatola dentellata? </w:t>
-      </w:r>
-      <w:r>
-        <w:t>S N GUIDA FOTO</w:t>
-      </w:r>
-    </w:p>
-    <w:p>
-      <w:pPr>
-        <w:pStyle w:val="Paragrafoelenco"/>
-        <w:numPr>
-          <w:ilvl w:val="0"/>
-          <w:numId w:val="1"/>
-        </w:numPr>
-        <w:ind w:left="426"/>
-      </w:pPr>
-      <w:r>
-        <w:t>Ha</w:t>
-      </w:r>
-      <w:r>
-        <w:t xml:space="preserve"> mai usato una livella?</w:t>
-      </w:r>
-      <w:r>
-        <w:t xml:space="preserve"> S N GUIDA FOTO</w:t>
-      </w:r>
-    </w:p>
-    <w:p>
-      <w:pPr>
-        <w:pStyle w:val="Paragrafoelenco"/>
-        <w:numPr>
-          <w:ilvl w:val="0"/>
-          <w:numId w:val="1"/>
-        </w:numPr>
-        <w:ind w:left="426"/>
-      </w:pPr>
-      <w:r>
-        <w:t>Ha</w:t>
-      </w:r>
-      <w:r>
-        <w:t xml:space="preserve"> mai fatto un ritaglio?</w:t>
-      </w:r>
-      <w:r>
-        <w:t xml:space="preserve"> SNGF</w:t>
+        <w:t>DOMANDE INIZ</w:t>
       </w:r>
       <w:bookmarkStart w:id="0" w:name="_GoBack"/>
       <w:bookmarkEnd w:id="0"/>
+      <w:r>
+        <w:rPr>
+          <w:b/>
+          <w:sz w:val="28"/>
+        </w:rPr>
+        <w:t>IALI</w:t>
+      </w:r>
+    </w:p>
+    <w:p>
+      <w:pPr>
+        <w:rPr>
+          <w:b/>
+        </w:rPr>
+      </w:pPr>
+      <w:r>
+        <w:rPr>
+          <w:b/>
+        </w:rPr>
+        <w:t>Per capire l’esperienza dell’utente</w:t>
+      </w:r>
+    </w:p>
+    <w:p>
+      <w:pPr>
+        <w:pStyle w:val="Paragrafoelenco"/>
+        <w:numPr>
+          <w:ilvl w:val="0"/>
+          <w:numId w:val="1"/>
+        </w:numPr>
+        <w:ind w:left="426"/>
+      </w:pPr>
+      <w:r>
+        <w:t>Ha mai realizzato prima d’ora la posa di un pavimento?</w:t>
+      </w:r>
+      <w:r>
+        <w:t xml:space="preserve"> S N</w:t>
+      </w:r>
+    </w:p>
+    <w:p>
+      <w:pPr>
+        <w:pStyle w:val="Paragrafoelenco"/>
+        <w:numPr>
+          <w:ilvl w:val="0"/>
+          <w:numId w:val="1"/>
+        </w:numPr>
+        <w:ind w:left="426"/>
+      </w:pPr>
+      <w:r>
+        <w:t xml:space="preserve">Sai cos’è una spatola dentellata? </w:t>
+      </w:r>
+      <w:r>
+        <w:t>S N GUIDA FOTO</w:t>
+      </w:r>
+    </w:p>
+    <w:p>
+      <w:pPr>
+        <w:pStyle w:val="Paragrafoelenco"/>
+        <w:numPr>
+          <w:ilvl w:val="0"/>
+          <w:numId w:val="1"/>
+        </w:numPr>
+        <w:ind w:left="426"/>
+      </w:pPr>
+      <w:r>
+        <w:t>Ha</w:t>
+      </w:r>
+      <w:r>
+        <w:t xml:space="preserve"> mai usato una livella?</w:t>
+      </w:r>
+      <w:r>
+        <w:t xml:space="preserve"> S N GUIDA FOTO</w:t>
+      </w:r>
+    </w:p>
+    <w:p>
+      <w:pPr>
+        <w:pStyle w:val="Paragrafoelenco"/>
+        <w:numPr>
+          <w:ilvl w:val="0"/>
+          <w:numId w:val="1"/>
+        </w:numPr>
+        <w:ind w:left="426"/>
+      </w:pPr>
+      <w:r>
+        <w:t>Ha</w:t>
+      </w:r>
+      <w:r>
+        <w:t xml:space="preserve"> mai fatto un ritaglio?</w:t>
+      </w:r>
+      <w:r>
+        <w:t xml:space="preserve"> SNGF</w:t>
+      </w:r>
     </w:p>
     <w:p>
       <w:pPr>
@@ -201,10 +208,7 @@
         <w:t>Cosa si intende fare: pavimento, rivestimento o entrambi</w:t>
       </w:r>
       <w:r>
-        <w:t>?</w:t>
-      </w:r>
-      <w:r>
-        <w:t xml:space="preserve"> </w:t>
+        <w:t xml:space="preserve">? </w:t>
       </w:r>
     </w:p>
     <w:p>

</xml_diff>

<commit_message>
Aggiunta richiesta pavimento o rivestimento, correzioni minori.
</commit_message>
<xml_diff>
--- a/Sistema esperto per la posa di piastrelle in gres porcellanato.docx
+++ b/Sistema esperto per la posa di piastrelle in gres porcellanato.docx
@@ -4,11 +4,16 @@
   <w:body>
     <w:p>
       <w:pPr>
+        <w:tabs>
+          <w:tab w:val="left" w:pos="9356"/>
+        </w:tabs>
         <w:jc w:val="center"/>
         <w:rPr>
           <w:b/>
         </w:rPr>
       </w:pPr>
+      <w:bookmarkStart w:id="0" w:name="_GoBack"/>
+      <w:bookmarkEnd w:id="0"/>
       <w:r>
         <w:rPr>
           <w:rFonts w:eastAsiaTheme="minorEastAsia"/>
@@ -45,16 +50,7 @@
           <w:b/>
           <w:sz w:val="28"/>
         </w:rPr>
-        <w:t>DOMANDE INIZ</w:t>
-      </w:r>
-      <w:bookmarkStart w:id="0" w:name="_GoBack"/>
-      <w:bookmarkEnd w:id="0"/>
-      <w:r>
-        <w:rPr>
-          <w:b/>
-          <w:sz w:val="28"/>
-        </w:rPr>
-        <w:t>IALI</w:t>
+        <w:t>DOMANDE INIZIALI</w:t>
       </w:r>
     </w:p>
     <w:p>

</xml_diff>